<commit_message>
Update multi-combination template + docx token handling
</commit_message>
<xml_diff>
--- a/backend-templates/slack-to-teams-advanced.docx
+++ b/backend-templates/slack-to-teams-advanced.docx
@@ -3534,39 +3534,7 @@
                 <w:sz w:val="21"/>
                 <w:szCs w:val="21"/>
               </w:rPr>
-              <w:t xml:space="preserve">Preserving pinned messages in Direct </w:t>
-            </w:r>
-            <w:proofErr w:type="gramStart"/>
-            <w:r>
-              <w:rPr>
-                <w:sz w:val="21"/>
-                <w:szCs w:val="21"/>
-              </w:rPr>
-              <w:t>Messages(</w:t>
-            </w:r>
-            <w:proofErr w:type="gramEnd"/>
-            <w:r>
-              <w:rPr>
-                <w:sz w:val="21"/>
-                <w:szCs w:val="21"/>
-              </w:rPr>
-              <w:t xml:space="preserve">channels </w:t>
-            </w:r>
-            <w:proofErr w:type="gramStart"/>
-            <w:r>
-              <w:rPr>
-                <w:sz w:val="21"/>
-                <w:szCs w:val="21"/>
-              </w:rPr>
-              <w:t>is</w:t>
-            </w:r>
-            <w:proofErr w:type="gramEnd"/>
-            <w:r>
-              <w:rPr>
-                <w:sz w:val="21"/>
-                <w:szCs w:val="21"/>
-              </w:rPr>
-              <w:t xml:space="preserve"> out of scope), allowing important information and announcements to remain accessible in Teams chats.</w:t>
+              <w:t>Preserving pinned messages in Direct Messages(channels is out of scope), allowing important information and announcements to remain accessible in Teams chats.</w:t>
             </w:r>
           </w:p>
         </w:tc>
@@ -6844,14 +6812,6 @@
 </w:numbering>
 </file>
 
-<file path=word/people.xml><?xml version="1.0" encoding="utf-8"?>
-<w15:people xmlns:wpc="http://schemas.microsoft.com/office/word/2010/wordprocessingCanvas" xmlns:cx="http://schemas.microsoft.com/office/drawing/2014/chartex" xmlns:cx1="http://schemas.microsoft.com/office/drawing/2015/9/8/chartex" xmlns:cx2="http://schemas.microsoft.com/office/drawing/2015/10/21/chartex" xmlns:cx3="http://schemas.microsoft.com/office/drawing/2016/5/9/chartex" xmlns:cx4="http://schemas.microsoft.com/office/drawing/2016/5/10/chartex" xmlns:cx5="http://schemas.microsoft.com/office/drawing/2016/5/11/chartex" xmlns:cx6="http://schemas.microsoft.com/office/drawing/2016/5/12/chartex" xmlns:cx7="http://schemas.microsoft.com/office/drawing/2016/5/13/chartex" xmlns:cx8="http://schemas.microsoft.com/office/drawing/2016/5/14/chartex" xmlns:mc="http://schemas.openxmlformats.org/markup-compatibility/2006" xmlns:aink="http://schemas.microsoft.com/office/drawing/2016/ink" xmlns:am3d="http://schemas.microsoft.com/office/drawing/2017/model3d" xmlns:o="urn:schemas-microsoft-com:office:office" xmlns:oel="http://schemas.microsoft.com/office/2019/extlst" xmlns:r="http://schemas.openxmlformats.org/officeDocument/2006/relationships" xmlns:m="http://schemas.openxmlformats.org/officeDocument/2006/math" xmlns:v="urn:schemas-microsoft-com:vml" xmlns:wp14="http://schemas.microsoft.com/office/word/2010/wordprocessingDrawing" xmlns:wp="http://schemas.openxmlformats.org/drawingml/2006/wordprocessingDrawing" xmlns:w10="urn:schemas-microsoft-com:office:word" xmlns:w="http://schemas.openxmlformats.org/wordprocessingml/2006/main" xmlns:w14="http://schemas.microsoft.com/office/word/2010/wordml" xmlns:w15="http://schemas.microsoft.com/office/word/2012/wordml" xmlns:w16cex="http://schemas.microsoft.com/office/word/2018/wordml/cex" xmlns:w16cid="http://schemas.microsoft.com/office/word/2016/wordml/cid" xmlns:w16="http://schemas.microsoft.com/office/word/2018/wordml" xmlns:w16du="http://schemas.microsoft.com/office/word/2023/wordml/word16du" xmlns:w16sdtdh="http://schemas.microsoft.com/office/word/2020/wordml/sdtdatahash" xmlns:w16sdtfl="http://schemas.microsoft.com/office/word/2024/wordml/sdtformatlock" xmlns:w16se="http://schemas.microsoft.com/office/word/2015/wordml/symex" xmlns:wpg="http://schemas.microsoft.com/office/word/2010/wordprocessingGroup" xmlns:wpi="http://schemas.microsoft.com/office/word/2010/wordprocessingInk" xmlns:wne="http://schemas.microsoft.com/office/word/2006/wordml" xmlns:wps="http://schemas.microsoft.com/office/word/2010/wordprocessingShape" mc:Ignorable="w14 w15 w16se w16cid w16 w16cex w16sdtdh w16sdtfl w16du wp14">
-  <w15:person w15:author="Tharun P">
-    <w15:presenceInfo w15:providerId="AD" w15:userId="S::Tharun.Pothi@cloudfuze.com::91a36e57-8c48-4161-85a7-f656dbaf2d19"/>
-  </w15:person>
-</w15:people>
-</file>
-
 <file path=word/styles.xml><?xml version="1.0" encoding="utf-8"?>
 <w:styles xmlns:mc="http://schemas.openxmlformats.org/markup-compatibility/2006" xmlns:r="http://schemas.openxmlformats.org/officeDocument/2006/relationships" xmlns:w="http://schemas.openxmlformats.org/wordprocessingml/2006/main" xmlns:w14="http://schemas.microsoft.com/office/word/2010/wordml" xmlns:w15="http://schemas.microsoft.com/office/word/2012/wordml" xmlns:w16cex="http://schemas.microsoft.com/office/word/2018/wordml/cex" xmlns:w16cid="http://schemas.microsoft.com/office/word/2016/wordml/cid" xmlns:w16="http://schemas.microsoft.com/office/word/2018/wordml" xmlns:w16du="http://schemas.microsoft.com/office/word/2023/wordml/word16du" xmlns:w16sdtdh="http://schemas.microsoft.com/office/word/2020/wordml/sdtdatahash" xmlns:w16sdtfl="http://schemas.microsoft.com/office/word/2024/wordml/sdtformatlock" xmlns:w16se="http://schemas.microsoft.com/office/word/2015/wordml/symex" mc:Ignorable="w14 w15 w16se w16cid w16 w16cex w16sdtdh w16sdtfl w16du">
   <w:docDefaults>

</xml_diff>